<commit_message>
Update - design etc.
</commit_message>
<xml_diff>
--- a/docs/Instruction of Teilamountue.docx
+++ b/docs/Instruction of Teilamountue.docx
@@ -24,39 +24,81 @@
         </w:rPr>
         <w:t>α</w:t>
       </w:r>
+      <w:r>
+        <w:rPr>
+          <w:rFonts w:ascii="Consolas" w:eastAsia="仿宋" w:hAnsi="Consolas"/>
+          <w:sz w:val="48"/>
+        </w:rPr>
+        <w:t>lamwntue</w:t>
+      </w:r>
+    </w:p>
+    <w:p>
+      <w:pPr>
+        <w:pStyle w:val="a3"/>
+        <w:ind w:left="420" w:firstLineChars="0" w:firstLine="0"/>
+        <w:jc w:val="left"/>
+        <w:rPr>
+          <w:rFonts w:ascii="Consolas" w:eastAsia="仿宋" w:hAnsi="Consolas"/>
+          <w:sz w:val="28"/>
+        </w:rPr>
+      </w:pPr>
+      <w:r>
+        <w:rPr>
+          <w:rFonts w:ascii="Consolas" w:eastAsia="仿宋" w:hAnsi="Consolas"/>
+          <w:sz w:val="28"/>
+        </w:rPr>
+        <w:t xml:space="preserve">1. </w:t>
+      </w:r>
+      <w:r>
+        <w:rPr>
+          <w:rFonts w:ascii="Consolas" w:eastAsia="仿宋" w:hAnsi="Consolas"/>
+          <w:sz w:val="28"/>
+        </w:rPr>
+        <w:t>Alphabet of “</w:t>
+      </w:r>
       <w:proofErr w:type="spellStart"/>
       <w:r>
         <w:rPr>
           <w:rFonts w:ascii="Consolas" w:eastAsia="仿宋" w:hAnsi="Consolas"/>
-          <w:sz w:val="48"/>
-        </w:rPr>
-        <w:t>lamwntue</w:t>
+          <w:sz w:val="28"/>
+        </w:rPr>
+        <w:t>Teilam</w:t>
+      </w:r>
+      <w:r>
+        <w:rPr>
+          <w:rFonts w:ascii="Consolas" w:eastAsia="仿宋" w:hAnsi="Consolas"/>
+          <w:sz w:val="28"/>
+        </w:rPr>
+        <w:t>ou</w:t>
+      </w:r>
+      <w:r>
+        <w:rPr>
+          <w:rFonts w:ascii="Consolas" w:eastAsia="仿宋" w:hAnsi="Consolas"/>
+          <w:sz w:val="28"/>
+        </w:rPr>
+        <w:t>ntue</w:t>
       </w:r>
       <w:proofErr w:type="spellEnd"/>
-    </w:p>
-    <w:p>
-      <w:pPr>
-        <w:pStyle w:val="ListParagraph"/>
-        <w:ind w:left="420" w:firstLineChars="0" w:firstLine="0"/>
-        <w:jc w:val="left"/>
-        <w:rPr>
-          <w:rFonts w:ascii="Consolas" w:eastAsia="仿宋" w:hAnsi="Consolas"/>
-          <w:sz w:val="28"/>
-        </w:rPr>
-      </w:pPr>
-      <w:r>
-        <w:rPr>
-          <w:rFonts w:ascii="Consolas" w:eastAsia="仿宋" w:hAnsi="Consolas"/>
-          <w:sz w:val="28"/>
-        </w:rPr>
-        <w:t xml:space="preserve">1. </w:t>
-      </w:r>
-      <w:r>
-        <w:rPr>
-          <w:rFonts w:ascii="Consolas" w:eastAsia="仿宋" w:hAnsi="Consolas"/>
-          <w:sz w:val="28"/>
-        </w:rPr>
-        <w:t>Alphabet of “</w:t>
+      <w:r>
+        <w:rPr>
+          <w:rFonts w:ascii="Consolas" w:eastAsia="仿宋" w:hAnsi="Consolas"/>
+          <w:sz w:val="28"/>
+        </w:rPr>
+        <w:t>”</w:t>
+      </w:r>
+      <w:r>
+        <w:rPr>
+          <w:rFonts w:ascii="Consolas" w:eastAsia="仿宋" w:hAnsi="Consolas"/>
+          <w:sz w:val="28"/>
+        </w:rPr>
+        <w:t xml:space="preserve"> </w:t>
+      </w:r>
+      <w:r>
+        <w:rPr>
+          <w:rFonts w:ascii="Consolas" w:eastAsia="仿宋" w:hAnsi="Consolas"/>
+          <w:sz w:val="28"/>
+        </w:rPr>
+        <w:t>(</w:t>
       </w:r>
       <w:proofErr w:type="spellStart"/>
       <w:r>
@@ -64,21 +106,14 @@
           <w:rFonts w:ascii="Consolas" w:eastAsia="仿宋" w:hAnsi="Consolas"/>
           <w:sz w:val="28"/>
         </w:rPr>
-        <w:t>Teilam</w:t>
-      </w:r>
-      <w:r>
-        <w:rPr>
-          <w:rFonts w:ascii="Consolas" w:eastAsia="仿宋" w:hAnsi="Consolas"/>
-          <w:sz w:val="28"/>
-        </w:rPr>
-        <w:t>ou</w:t>
-      </w:r>
-      <w:r>
-        <w:rPr>
-          <w:rFonts w:ascii="Consolas" w:eastAsia="仿宋" w:hAnsi="Consolas"/>
-          <w:sz w:val="28"/>
-        </w:rPr>
-        <w:t>ntue</w:t>
+        <w:t>A</w:t>
+      </w:r>
+      <w:r>
+        <w:rPr>
+          <w:rFonts w:ascii="Consolas" w:eastAsia="仿宋" w:hAnsi="Consolas"/>
+          <w:sz w:val="28"/>
+        </w:rPr>
+        <w:t>xɕeno</w:t>
       </w:r>
       <w:proofErr w:type="spellEnd"/>
       <w:r>
@@ -86,36 +121,22 @@
           <w:rFonts w:ascii="Consolas" w:eastAsia="仿宋" w:hAnsi="Consolas"/>
           <w:sz w:val="28"/>
         </w:rPr>
-        <w:t>”</w:t>
-      </w:r>
-      <w:r>
-        <w:rPr>
-          <w:rFonts w:ascii="Consolas" w:eastAsia="仿宋" w:hAnsi="Consolas"/>
-          <w:sz w:val="28"/>
-        </w:rPr>
         <w:t xml:space="preserve"> </w:t>
       </w:r>
-      <w:r>
-        <w:rPr>
-          <w:rFonts w:ascii="Consolas" w:eastAsia="仿宋" w:hAnsi="Consolas"/>
-          <w:sz w:val="28"/>
-        </w:rPr>
-        <w:t>(</w:t>
-      </w:r>
       <w:proofErr w:type="spellStart"/>
       <w:r>
         <w:rPr>
           <w:rFonts w:ascii="Consolas" w:eastAsia="仿宋" w:hAnsi="Consolas"/>
           <w:sz w:val="28"/>
         </w:rPr>
-        <w:t>A</w:t>
-      </w:r>
-      <w:r>
-        <w:rPr>
-          <w:rFonts w:ascii="Consolas" w:eastAsia="仿宋" w:hAnsi="Consolas"/>
-          <w:sz w:val="28"/>
-        </w:rPr>
-        <w:t>xɕeno</w:t>
+        <w:t>vy</w:t>
+      </w:r>
+      <w:r>
+        <w:rPr>
+          <w:rFonts w:ascii="Consolas" w:eastAsia="仿宋" w:hAnsi="Consolas" w:hint="eastAsia"/>
+          <w:sz w:val="28"/>
+        </w:rPr>
+        <w:t>u</w:t>
       </w:r>
       <w:proofErr w:type="spellEnd"/>
       <w:r>
@@ -123,35 +144,12 @@
           <w:rFonts w:ascii="Consolas" w:eastAsia="仿宋" w:hAnsi="Consolas"/>
           <w:sz w:val="28"/>
         </w:rPr>
-        <w:t xml:space="preserve"> </w:t>
-      </w:r>
-      <w:proofErr w:type="spellStart"/>
-      <w:r>
-        <w:rPr>
-          <w:rFonts w:ascii="Consolas" w:eastAsia="仿宋" w:hAnsi="Consolas"/>
-          <w:sz w:val="28"/>
-        </w:rPr>
-        <w:t>vy</w:t>
-      </w:r>
-      <w:r>
-        <w:rPr>
-          <w:rFonts w:ascii="Consolas" w:eastAsia="仿宋" w:hAnsi="Consolas" w:hint="eastAsia"/>
-          <w:sz w:val="28"/>
-        </w:rPr>
-        <w:t>u</w:t>
-      </w:r>
-      <w:proofErr w:type="spellEnd"/>
-      <w:r>
-        <w:rPr>
-          <w:rFonts w:ascii="Consolas" w:eastAsia="仿宋" w:hAnsi="Consolas"/>
-          <w:sz w:val="28"/>
-        </w:rPr>
         <w:t xml:space="preserve"> “Teilamwntue”)</w:t>
       </w:r>
     </w:p>
     <w:p>
       <w:pPr>
-        <w:pStyle w:val="ListParagraph"/>
+        <w:pStyle w:val="a3"/>
         <w:ind w:left="420" w:firstLineChars="0" w:firstLine="0"/>
         <w:jc w:val="left"/>
         <w:rPr>
@@ -168,7 +166,7 @@
     </w:p>
     <w:p>
       <w:pPr>
-        <w:pStyle w:val="ListParagraph"/>
+        <w:pStyle w:val="a3"/>
         <w:numPr>
           <w:ilvl w:val="0"/>
           <w:numId w:val="2"/>
@@ -197,7 +195,7 @@
       </w:r>
       <w:r>
         <w:rPr>
-          <w:rStyle w:val="FootnoteReference"/>
+          <w:rStyle w:val="ab"/>
           <w:rFonts w:ascii="Consolas" w:eastAsia="仿宋" w:hAnsi="Consolas"/>
           <w:sz w:val="28"/>
         </w:rPr>
@@ -213,7 +211,7 @@
     </w:p>
     <w:p>
       <w:pPr>
-        <w:pStyle w:val="ListParagraph"/>
+        <w:pStyle w:val="a3"/>
         <w:spacing w:line="360" w:lineRule="exact"/>
         <w:ind w:left="420" w:firstLineChars="0"/>
         <w:jc w:val="left"/>
@@ -232,7 +230,7 @@
     </w:p>
     <w:p>
       <w:pPr>
-        <w:pStyle w:val="ListParagraph"/>
+        <w:pStyle w:val="a3"/>
         <w:spacing w:line="360" w:lineRule="exact"/>
         <w:ind w:left="420" w:firstLineChars="0"/>
         <w:jc w:val="left"/>
@@ -288,7 +286,7 @@
     </w:p>
     <w:p>
       <w:pPr>
-        <w:pStyle w:val="ListParagraph"/>
+        <w:pStyle w:val="a3"/>
         <w:spacing w:line="360" w:lineRule="exact"/>
         <w:ind w:left="420" w:firstLineChars="0"/>
         <w:jc w:val="left"/>
@@ -331,7 +329,7 @@
     </w:p>
     <w:p>
       <w:pPr>
-        <w:pStyle w:val="ListParagraph"/>
+        <w:pStyle w:val="a3"/>
         <w:spacing w:line="360" w:lineRule="exact"/>
         <w:ind w:left="420" w:firstLineChars="0"/>
         <w:jc w:val="left"/>
@@ -367,7 +365,7 @@
     </w:p>
     <w:p>
       <w:pPr>
-        <w:pStyle w:val="ListParagraph"/>
+        <w:pStyle w:val="a3"/>
         <w:spacing w:line="360" w:lineRule="exact"/>
         <w:ind w:left="420" w:firstLineChars="0"/>
         <w:jc w:val="left"/>
@@ -422,7 +420,7 @@
     </w:p>
     <w:p>
       <w:pPr>
-        <w:pStyle w:val="ListParagraph"/>
+        <w:pStyle w:val="a3"/>
         <w:spacing w:line="360" w:lineRule="exact"/>
         <w:ind w:left="420" w:firstLineChars="0"/>
         <w:jc w:val="left"/>
@@ -458,7 +456,7 @@
     </w:p>
     <w:p>
       <w:pPr>
-        <w:pStyle w:val="ListParagraph"/>
+        <w:pStyle w:val="a3"/>
         <w:spacing w:line="360" w:lineRule="exact"/>
         <w:ind w:left="420" w:firstLineChars="0"/>
         <w:jc w:val="left"/>
@@ -508,7 +506,7 @@
     </w:p>
     <w:p>
       <w:pPr>
-        <w:pStyle w:val="ListParagraph"/>
+        <w:pStyle w:val="a3"/>
         <w:spacing w:line="360" w:lineRule="exact"/>
         <w:ind w:left="420" w:firstLineChars="0"/>
         <w:jc w:val="left"/>
@@ -558,7 +556,7 @@
     </w:p>
     <w:p>
       <w:pPr>
-        <w:pStyle w:val="ListParagraph"/>
+        <w:pStyle w:val="a3"/>
         <w:spacing w:line="360" w:lineRule="exact"/>
         <w:ind w:left="420" w:firstLineChars="0"/>
         <w:jc w:val="left"/>
@@ -613,7 +611,7 @@
     </w:p>
     <w:p>
       <w:pPr>
-        <w:pStyle w:val="ListParagraph"/>
+        <w:pStyle w:val="a3"/>
         <w:spacing w:line="360" w:lineRule="exact"/>
         <w:ind w:left="420" w:firstLineChars="0"/>
         <w:jc w:val="left"/>
@@ -663,7 +661,7 @@
     </w:p>
     <w:p>
       <w:pPr>
-        <w:pStyle w:val="ListParagraph"/>
+        <w:pStyle w:val="a3"/>
         <w:spacing w:line="360" w:lineRule="exact"/>
         <w:ind w:left="420" w:firstLineChars="0"/>
         <w:jc w:val="left"/>
@@ -713,7 +711,7 @@
     </w:p>
     <w:p>
       <w:pPr>
-        <w:pStyle w:val="ListParagraph"/>
+        <w:pStyle w:val="a3"/>
         <w:spacing w:line="360" w:lineRule="exact"/>
         <w:ind w:left="420" w:firstLineChars="0"/>
         <w:jc w:val="left"/>
@@ -763,7 +761,7 @@
     </w:p>
     <w:p>
       <w:pPr>
-        <w:pStyle w:val="ListParagraph"/>
+        <w:pStyle w:val="a3"/>
         <w:spacing w:line="360" w:lineRule="exact"/>
         <w:ind w:left="420" w:firstLineChars="0"/>
         <w:jc w:val="left"/>
@@ -815,7 +813,7 @@
     </w:p>
     <w:p>
       <w:pPr>
-        <w:pStyle w:val="ListParagraph"/>
+        <w:pStyle w:val="a3"/>
         <w:spacing w:line="360" w:lineRule="exact"/>
         <w:ind w:left="420" w:firstLineChars="0"/>
         <w:jc w:val="left"/>
@@ -865,7 +863,7 @@
     </w:p>
     <w:p>
       <w:pPr>
-        <w:pStyle w:val="ListParagraph"/>
+        <w:pStyle w:val="a3"/>
         <w:spacing w:line="360" w:lineRule="exact"/>
         <w:ind w:left="420" w:firstLineChars="0"/>
         <w:jc w:val="left"/>
@@ -915,7 +913,7 @@
     </w:p>
     <w:p>
       <w:pPr>
-        <w:pStyle w:val="ListParagraph"/>
+        <w:pStyle w:val="a3"/>
         <w:spacing w:line="360" w:lineRule="exact"/>
         <w:ind w:left="420" w:firstLineChars="0"/>
         <w:jc w:val="left"/>
@@ -965,7 +963,7 @@
     </w:p>
     <w:p>
       <w:pPr>
-        <w:pStyle w:val="ListParagraph"/>
+        <w:pStyle w:val="a3"/>
         <w:spacing w:line="360" w:lineRule="exact"/>
         <w:ind w:left="420" w:firstLineChars="0"/>
         <w:jc w:val="left"/>
@@ -994,7 +992,7 @@
     </w:p>
     <w:p>
       <w:pPr>
-        <w:pStyle w:val="ListParagraph"/>
+        <w:pStyle w:val="a3"/>
         <w:spacing w:line="360" w:lineRule="exact"/>
         <w:ind w:left="420" w:firstLineChars="0"/>
         <w:jc w:val="left"/>
@@ -1044,7 +1042,7 @@
     </w:p>
     <w:p>
       <w:pPr>
-        <w:pStyle w:val="ListParagraph"/>
+        <w:pStyle w:val="a3"/>
         <w:spacing w:line="360" w:lineRule="exact"/>
         <w:ind w:left="420" w:firstLineChars="0"/>
         <w:jc w:val="left"/>
@@ -1094,7 +1092,7 @@
     </w:p>
     <w:p>
       <w:pPr>
-        <w:pStyle w:val="ListParagraph"/>
+        <w:pStyle w:val="a3"/>
         <w:spacing w:line="360" w:lineRule="exact"/>
         <w:ind w:left="420" w:firstLineChars="0"/>
         <w:jc w:val="left"/>
@@ -1144,7 +1142,7 @@
     </w:p>
     <w:p>
       <w:pPr>
-        <w:pStyle w:val="ListParagraph"/>
+        <w:pStyle w:val="a3"/>
         <w:spacing w:line="360" w:lineRule="exact"/>
         <w:ind w:left="420" w:firstLineChars="0"/>
         <w:jc w:val="left"/>
@@ -1194,7 +1192,7 @@
     </w:p>
     <w:p>
       <w:pPr>
-        <w:pStyle w:val="ListParagraph"/>
+        <w:pStyle w:val="a3"/>
         <w:spacing w:line="360" w:lineRule="exact"/>
         <w:ind w:left="420" w:firstLineChars="0"/>
         <w:jc w:val="left"/>
@@ -1244,7 +1242,7 @@
     </w:p>
     <w:p>
       <w:pPr>
-        <w:pStyle w:val="ListParagraph"/>
+        <w:pStyle w:val="a3"/>
         <w:spacing w:line="360" w:lineRule="exact"/>
         <w:ind w:left="420" w:firstLineChars="0"/>
         <w:jc w:val="left"/>
@@ -1322,7 +1320,7 @@
     </w:p>
     <w:p>
       <w:pPr>
-        <w:pStyle w:val="ListParagraph"/>
+        <w:pStyle w:val="a3"/>
         <w:spacing w:line="360" w:lineRule="exact"/>
         <w:ind w:left="420" w:firstLineChars="0"/>
         <w:jc w:val="left"/>
@@ -1372,7 +1370,7 @@
     </w:p>
     <w:p>
       <w:pPr>
-        <w:pStyle w:val="ListParagraph"/>
+        <w:pStyle w:val="a3"/>
         <w:spacing w:line="360" w:lineRule="exact"/>
         <w:ind w:left="420" w:firstLineChars="0"/>
         <w:jc w:val="left"/>
@@ -1445,7 +1443,7 @@
     </w:p>
     <w:p>
       <w:pPr>
-        <w:pStyle w:val="ListParagraph"/>
+        <w:pStyle w:val="a3"/>
         <w:spacing w:line="360" w:lineRule="exact"/>
         <w:ind w:left="420" w:firstLineChars="0"/>
         <w:jc w:val="left"/>
@@ -1495,7 +1493,7 @@
     </w:p>
     <w:p>
       <w:pPr>
-        <w:pStyle w:val="ListParagraph"/>
+        <w:pStyle w:val="a3"/>
         <w:spacing w:line="360" w:lineRule="exact"/>
         <w:ind w:left="420" w:firstLineChars="0"/>
         <w:jc w:val="left"/>
@@ -1552,7 +1550,7 @@
     </w:p>
     <w:p>
       <w:pPr>
-        <w:pStyle w:val="ListParagraph"/>
+        <w:pStyle w:val="a3"/>
         <w:spacing w:line="360" w:lineRule="exact"/>
         <w:ind w:left="420" w:firstLineChars="0"/>
         <w:jc w:val="left"/>
@@ -1604,7 +1602,7 @@
     </w:p>
     <w:p>
       <w:pPr>
-        <w:pStyle w:val="ListParagraph"/>
+        <w:pStyle w:val="a3"/>
         <w:spacing w:line="360" w:lineRule="exact"/>
         <w:ind w:left="420" w:firstLineChars="0"/>
         <w:jc w:val="left"/>
@@ -1654,7 +1652,7 @@
     </w:p>
     <w:p>
       <w:pPr>
-        <w:pStyle w:val="ListParagraph"/>
+        <w:pStyle w:val="a3"/>
         <w:spacing w:line="360" w:lineRule="exact"/>
         <w:ind w:left="420" w:firstLineChars="0"/>
         <w:jc w:val="left"/>
@@ -1721,7 +1719,7 @@
     </w:p>
     <w:p>
       <w:pPr>
-        <w:pStyle w:val="ListParagraph"/>
+        <w:pStyle w:val="a3"/>
         <w:numPr>
           <w:ilvl w:val="0"/>
           <w:numId w:val="2"/>
@@ -1793,7 +1791,7 @@
     </w:p>
     <w:p>
       <w:pPr>
-        <w:pStyle w:val="ListParagraph"/>
+        <w:pStyle w:val="a3"/>
         <w:spacing w:line="360" w:lineRule="exact"/>
         <w:ind w:left="780" w:firstLineChars="0" w:firstLine="0"/>
         <w:jc w:val="left"/>
@@ -1812,7 +1810,7 @@
     </w:p>
     <w:p>
       <w:pPr>
-        <w:pStyle w:val="ListParagraph"/>
+        <w:pStyle w:val="a3"/>
         <w:spacing w:line="360" w:lineRule="exact"/>
         <w:ind w:left="780" w:firstLineChars="0" w:firstLine="0"/>
         <w:jc w:val="left"/>
@@ -1838,7 +1836,7 @@
     </w:p>
     <w:p>
       <w:pPr>
-        <w:pStyle w:val="ListParagraph"/>
+        <w:pStyle w:val="a3"/>
         <w:spacing w:line="360" w:lineRule="exact"/>
         <w:ind w:left="780" w:firstLineChars="0" w:firstLine="0"/>
         <w:jc w:val="left"/>
@@ -1880,7 +1878,7 @@
     </w:p>
     <w:p>
       <w:pPr>
-        <w:pStyle w:val="ListParagraph"/>
+        <w:pStyle w:val="a3"/>
         <w:ind w:left="420" w:firstLineChars="0" w:firstLine="0"/>
         <w:rPr>
           <w:rFonts w:ascii="Consolas" w:eastAsia="仿宋" w:hAnsi="Consolas"/>
@@ -1918,7 +1916,7 @@
     </w:p>
     <w:p>
       <w:pPr>
-        <w:pStyle w:val="ListParagraph"/>
+        <w:pStyle w:val="a3"/>
         <w:ind w:left="420" w:firstLineChars="0" w:firstLine="0"/>
         <w:rPr>
           <w:rFonts w:ascii="Consolas" w:eastAsia="仿宋" w:hAnsi="Consolas"/>
@@ -1942,7 +1940,7 @@
     </w:p>
     <w:p>
       <w:pPr>
-        <w:pStyle w:val="ListParagraph"/>
+        <w:pStyle w:val="a3"/>
         <w:ind w:left="420" w:firstLineChars="0" w:firstLine="0"/>
         <w:rPr>
           <w:rFonts w:ascii="Consolas" w:eastAsia="仿宋" w:hAnsi="Consolas"/>
@@ -1966,7 +1964,7 @@
     </w:p>
     <w:p>
       <w:pPr>
-        <w:pStyle w:val="ListParagraph"/>
+        <w:pStyle w:val="a3"/>
         <w:ind w:left="420" w:firstLineChars="0" w:firstLine="0"/>
         <w:rPr>
           <w:rFonts w:ascii="Consolas" w:eastAsia="仿宋" w:hAnsi="Consolas"/>
@@ -2037,11 +2035,11 @@
   <w:footnote w:id="1">
     <w:p>
       <w:pPr>
-        <w:pStyle w:val="FootnoteText"/>
-      </w:pPr>
-      <w:r>
-        <w:rPr>
-          <w:rStyle w:val="FootnoteReference"/>
+        <w:pStyle w:val="a9"/>
+      </w:pPr>
+      <w:r>
+        <w:rPr>
+          <w:rStyle w:val="ab"/>
         </w:rPr>
         <w:footnoteRef/>
       </w:r>
@@ -2675,7 +2673,7 @@
     <w:lsdException w:name="Unresolved Mention" w:semiHidden="1" w:unhideWhenUsed="1"/>
     <w:lsdException w:name="Smart Link" w:semiHidden="1" w:unhideWhenUsed="1"/>
   </w:latentStyles>
-  <w:style w:type="paragraph" w:default="1" w:styleId="Normal">
+  <w:style w:type="paragraph" w:default="1" w:styleId="a">
     <w:name w:val="Normal"/>
     <w:qFormat/>
     <w:pPr>
@@ -2683,13 +2681,13 @@
       <w:jc w:val="both"/>
     </w:pPr>
   </w:style>
-  <w:style w:type="character" w:default="1" w:styleId="DefaultParagraphFont">
+  <w:style w:type="character" w:default="1" w:styleId="a0">
     <w:name w:val="Default Paragraph Font"/>
     <w:uiPriority w:val="1"/>
     <w:semiHidden/>
     <w:unhideWhenUsed/>
   </w:style>
-  <w:style w:type="table" w:default="1" w:styleId="TableNormal">
+  <w:style w:type="table" w:default="1" w:styleId="a1">
     <w:name w:val="Normal Table"/>
     <w:uiPriority w:val="99"/>
     <w:semiHidden/>
@@ -2704,15 +2702,15 @@
       </w:tblCellMar>
     </w:tblPr>
   </w:style>
-  <w:style w:type="numbering" w:default="1" w:styleId="NoList">
+  <w:style w:type="numbering" w:default="1" w:styleId="a2">
     <w:name w:val="No List"/>
     <w:uiPriority w:val="99"/>
     <w:semiHidden/>
     <w:unhideWhenUsed/>
   </w:style>
-  <w:style w:type="paragraph" w:styleId="ListParagraph">
+  <w:style w:type="paragraph" w:styleId="a3">
     <w:name w:val="List Paragraph"/>
-    <w:basedOn w:val="Normal"/>
+    <w:basedOn w:val="a"/>
     <w:uiPriority w:val="34"/>
     <w:qFormat/>
     <w:rsid w:val="00CF0164"/>
@@ -2720,10 +2718,10 @@
       <w:ind w:firstLineChars="200" w:firstLine="420"/>
     </w:pPr>
   </w:style>
-  <w:style w:type="paragraph" w:styleId="Header">
+  <w:style w:type="paragraph" w:styleId="a4">
     <w:name w:val="header"/>
-    <w:basedOn w:val="Normal"/>
-    <w:link w:val="HeaderChar"/>
+    <w:basedOn w:val="a"/>
+    <w:link w:val="a5"/>
     <w:uiPriority w:val="99"/>
     <w:unhideWhenUsed/>
     <w:rsid w:val="00CE625A"/>
@@ -2743,10 +2741,10 @@
       <w:szCs w:val="18"/>
     </w:rPr>
   </w:style>
-  <w:style w:type="character" w:customStyle="1" w:styleId="HeaderChar">
-    <w:name w:val="Header Char"/>
-    <w:basedOn w:val="DefaultParagraphFont"/>
-    <w:link w:val="Header"/>
+  <w:style w:type="character" w:customStyle="1" w:styleId="a5">
+    <w:name w:val="ヘッダー (文字)"/>
+    <w:basedOn w:val="a0"/>
+    <w:link w:val="a4"/>
     <w:uiPriority w:val="99"/>
     <w:rsid w:val="00CE625A"/>
     <w:rPr>
@@ -2754,10 +2752,10 @@
       <w:szCs w:val="18"/>
     </w:rPr>
   </w:style>
-  <w:style w:type="paragraph" w:styleId="Footer">
+  <w:style w:type="paragraph" w:styleId="a6">
     <w:name w:val="footer"/>
-    <w:basedOn w:val="Normal"/>
-    <w:link w:val="FooterChar"/>
+    <w:basedOn w:val="a"/>
+    <w:link w:val="a7"/>
     <w:uiPriority w:val="99"/>
     <w:unhideWhenUsed/>
     <w:rsid w:val="00CE625A"/>
@@ -2774,10 +2772,10 @@
       <w:szCs w:val="18"/>
     </w:rPr>
   </w:style>
-  <w:style w:type="character" w:customStyle="1" w:styleId="FooterChar">
-    <w:name w:val="Footer Char"/>
-    <w:basedOn w:val="DefaultParagraphFont"/>
-    <w:link w:val="Footer"/>
+  <w:style w:type="character" w:customStyle="1" w:styleId="a7">
+    <w:name w:val="フッター (文字)"/>
+    <w:basedOn w:val="a0"/>
+    <w:link w:val="a6"/>
     <w:uiPriority w:val="99"/>
     <w:rsid w:val="00CE625A"/>
     <w:rPr>
@@ -2785,9 +2783,9 @@
       <w:szCs w:val="18"/>
     </w:rPr>
   </w:style>
-  <w:style w:type="character" w:styleId="PlaceholderText">
+  <w:style w:type="character" w:styleId="a8">
     <w:name w:val="Placeholder Text"/>
-    <w:basedOn w:val="DefaultParagraphFont"/>
+    <w:basedOn w:val="a0"/>
     <w:uiPriority w:val="99"/>
     <w:semiHidden/>
     <w:rsid w:val="009F057C"/>
@@ -2795,10 +2793,10 @@
       <w:color w:val="808080"/>
     </w:rPr>
   </w:style>
-  <w:style w:type="paragraph" w:styleId="FootnoteText">
+  <w:style w:type="paragraph" w:styleId="a9">
     <w:name w:val="footnote text"/>
-    <w:basedOn w:val="Normal"/>
-    <w:link w:val="FootnoteTextChar"/>
+    <w:basedOn w:val="a"/>
+    <w:link w:val="aa"/>
     <w:uiPriority w:val="99"/>
     <w:semiHidden/>
     <w:unhideWhenUsed/>
@@ -2808,17 +2806,17 @@
       <w:jc w:val="left"/>
     </w:pPr>
   </w:style>
-  <w:style w:type="character" w:customStyle="1" w:styleId="FootnoteTextChar">
-    <w:name w:val="Footnote Text Char"/>
-    <w:basedOn w:val="DefaultParagraphFont"/>
-    <w:link w:val="FootnoteText"/>
+  <w:style w:type="character" w:customStyle="1" w:styleId="aa">
+    <w:name w:val="脚注文字列 (文字)"/>
+    <w:basedOn w:val="a0"/>
+    <w:link w:val="a9"/>
     <w:uiPriority w:val="99"/>
     <w:semiHidden/>
     <w:rsid w:val="000122AD"/>
   </w:style>
-  <w:style w:type="character" w:styleId="FootnoteReference">
+  <w:style w:type="character" w:styleId="ab">
     <w:name w:val="footnote reference"/>
-    <w:basedOn w:val="DefaultParagraphFont"/>
+    <w:basedOn w:val="a0"/>
     <w:uiPriority w:val="99"/>
     <w:semiHidden/>
     <w:unhideWhenUsed/>
@@ -2827,7 +2825,7 @@
       <w:vertAlign w:val="superscript"/>
     </w:rPr>
   </w:style>
-  <w:style w:type="paragraph" w:styleId="Revision">
+  <w:style w:type="paragraph" w:styleId="ac">
     <w:name w:val="Revision"/>
     <w:hidden/>
     <w:uiPriority w:val="99"/>

</xml_diff>